<commit_message>
Changed brief 3 report from feedback
</commit_message>
<xml_diff>
--- a/deliverables/briefings/brief_3/G12_briefing_3_progress_report.docx
+++ b/deliverables/briefings/brief_3/G12_briefing_3_progress_report.docx
@@ -260,16 +260,26 @@
         <w:rPr>
           <w:rFonts w:ascii="Times New Roman" w:eastAsia="Times New Roman" w:hAnsi="Times New Roman" w:cs="Times New Roman"/>
         </w:rPr>
-        <w:t>Test the viability of the third and final fuzz testing tool (</w:t>
-      </w:r>
-      <w:proofErr w:type="spellStart"/>
-      <w:r>
-        <w:rPr>
-          <w:rFonts w:ascii="Times New Roman" w:eastAsia="Times New Roman" w:hAnsi="Times New Roman" w:cs="Times New Roman"/>
-        </w:rPr>
-        <w:t>PeachFuzzer</w:t>
-      </w:r>
-      <w:proofErr w:type="spellEnd"/>
+        <w:t>Test the viability of the third and final fuzz testing tool (Peach</w:t>
+      </w:r>
+      <w:r>
+        <w:rPr>
+          <w:rFonts w:ascii="Times New Roman" w:eastAsia="Times New Roman" w:hAnsi="Times New Roman" w:cs="Times New Roman"/>
+        </w:rPr>
+        <w:t xml:space="preserve"> </w:t>
+      </w:r>
+      <w:r>
+        <w:rPr>
+          <w:rFonts w:ascii="Times New Roman" w:eastAsia="Times New Roman" w:hAnsi="Times New Roman" w:cs="Times New Roman"/>
+        </w:rPr>
+        <w:t>Fuzz</w:t>
+      </w:r>
+      <w:r>
+        <w:rPr>
+          <w:rFonts w:ascii="Times New Roman" w:eastAsia="Times New Roman" w:hAnsi="Times New Roman" w:cs="Times New Roman"/>
+        </w:rPr>
+        <w:t>er</w:t>
+      </w:r>
       <w:r>
         <w:rPr>
           <w:rFonts w:ascii="Times New Roman" w:eastAsia="Times New Roman" w:hAnsi="Times New Roman" w:cs="Times New Roman"/>
@@ -757,16 +767,8 @@
     </w:p>
     <w:tbl>
       <w:tblPr>
-        <w:tblStyle w:val="a9"/>
+        <w:tblStyle w:val="GridTable4-Accent4"/>
         <w:tblW w:w="9375" w:type="dxa"/>
-        <w:tblBorders>
-          <w:top w:val="single" w:sz="4" w:space="0" w:color="60CBF3"/>
-          <w:left w:val="single" w:sz="4" w:space="0" w:color="60CBF3"/>
-          <w:bottom w:val="single" w:sz="4" w:space="0" w:color="60CBF3"/>
-          <w:right w:val="single" w:sz="4" w:space="0" w:color="60CBF3"/>
-          <w:insideH w:val="single" w:sz="4" w:space="0" w:color="60CBF3"/>
-          <w:insideV w:val="single" w:sz="4" w:space="0" w:color="60CBF3"/>
-        </w:tblBorders>
         <w:tblLayout w:type="fixed"/>
         <w:tblLook w:val="04A0" w:firstRow="1" w:lastRow="0" w:firstColumn="1" w:lastColumn="0" w:noHBand="0" w:noVBand="1"/>
       </w:tblPr>
@@ -1017,7 +1019,6 @@
           <w:tcPr>
             <w:cnfStyle w:val="001000000000" w:firstRow="0" w:lastRow="0" w:firstColumn="1" w:lastColumn="0" w:oddVBand="0" w:evenVBand="0" w:oddHBand="0" w:evenHBand="0" w:firstRowFirstColumn="0" w:firstRowLastColumn="0" w:lastRowFirstColumn="0" w:lastRowLastColumn="0"/>
             <w:tcW w:w="1875" w:type="dxa"/>
-            <w:shd w:val="clear" w:color="auto" w:fill="CAEDFB"/>
           </w:tcPr>
           <w:p>
             <w:pPr>
@@ -1037,7 +1038,6 @@
         <w:tc>
           <w:tcPr>
             <w:tcW w:w="1665" w:type="dxa"/>
-            <w:shd w:val="clear" w:color="auto" w:fill="CAEDFB"/>
           </w:tcPr>
           <w:p>
             <w:pPr>
@@ -1058,7 +1058,6 @@
         <w:tc>
           <w:tcPr>
             <w:tcW w:w="1590" w:type="dxa"/>
-            <w:shd w:val="clear" w:color="auto" w:fill="CAEDFB"/>
           </w:tcPr>
           <w:p>
             <w:pPr>
@@ -1079,7 +1078,6 @@
         <w:tc>
           <w:tcPr>
             <w:tcW w:w="1410" w:type="dxa"/>
-            <w:shd w:val="clear" w:color="auto" w:fill="CAEDFB"/>
           </w:tcPr>
           <w:p>
             <w:pPr>
@@ -1100,7 +1098,6 @@
         <w:tc>
           <w:tcPr>
             <w:tcW w:w="2835" w:type="dxa"/>
-            <w:shd w:val="clear" w:color="auto" w:fill="CAEDFB"/>
           </w:tcPr>
           <w:p>
             <w:pPr>
@@ -1199,7 +1196,7 @@
               <w:rPr>
                 <w:rFonts w:ascii="Times New Roman" w:eastAsia="Times New Roman" w:hAnsi="Times New Roman" w:cs="Times New Roman"/>
               </w:rPr>
-              <w:t>Complete</w:t>
+              <w:t>Incomplete</w:t>
             </w:r>
           </w:p>
         </w:tc>
@@ -1221,33 +1218,23 @@
               </w:rPr>
               <w:t xml:space="preserve">We’ve made the decision between the tools depending on the method we want to </w:t>
             </w:r>
-            <w:proofErr w:type="gramStart"/>
-            <w:r>
-              <w:rPr>
-                <w:rFonts w:ascii="Times New Roman" w:eastAsia="Times New Roman" w:hAnsi="Times New Roman" w:cs="Times New Roman"/>
-              </w:rPr>
-              <w:t>test, but</w:t>
-            </w:r>
-            <w:proofErr w:type="gramEnd"/>
-            <w:r>
-              <w:rPr>
-                <w:rFonts w:ascii="Times New Roman" w:eastAsia="Times New Roman" w:hAnsi="Times New Roman" w:cs="Times New Roman"/>
-              </w:rPr>
-              <w:t xml:space="preserve"> have not written a separate report for it. We’re not sure if we </w:t>
-            </w:r>
-            <w:proofErr w:type="gramStart"/>
-            <w:r>
-              <w:rPr>
-                <w:rFonts w:ascii="Times New Roman" w:eastAsia="Times New Roman" w:hAnsi="Times New Roman" w:cs="Times New Roman"/>
-              </w:rPr>
-              <w:t>should, or</w:t>
-            </w:r>
-            <w:proofErr w:type="gramEnd"/>
-            <w:r>
-              <w:rPr>
-                <w:rFonts w:ascii="Times New Roman" w:eastAsia="Times New Roman" w:hAnsi="Times New Roman" w:cs="Times New Roman"/>
-              </w:rPr>
-              <w:t xml:space="preserve"> should just detail it in the final report. </w:t>
+            <w:r>
+              <w:rPr>
+                <w:rFonts w:ascii="Times New Roman" w:eastAsia="Times New Roman" w:hAnsi="Times New Roman" w:cs="Times New Roman"/>
+              </w:rPr>
+              <w:t>test but</w:t>
+            </w:r>
+            <w:r>
+              <w:rPr>
+                <w:rFonts w:ascii="Times New Roman" w:eastAsia="Times New Roman" w:hAnsi="Times New Roman" w:cs="Times New Roman"/>
+              </w:rPr>
+              <w:t xml:space="preserve"> have not written a separate report for it. </w:t>
+            </w:r>
+            <w:r>
+              <w:rPr>
+                <w:rFonts w:ascii="Times New Roman" w:eastAsia="Times New Roman" w:hAnsi="Times New Roman" w:cs="Times New Roman"/>
+              </w:rPr>
+              <w:t>Effort on this milestone will be done through the next period.</w:t>
             </w:r>
           </w:p>
         </w:tc>
@@ -1257,7 +1244,6 @@
           <w:tcPr>
             <w:cnfStyle w:val="001000000000" w:firstRow="0" w:lastRow="0" w:firstColumn="1" w:lastColumn="0" w:oddVBand="0" w:evenVBand="0" w:oddHBand="0" w:evenHBand="0" w:firstRowFirstColumn="0" w:firstRowLastColumn="0" w:lastRowFirstColumn="0" w:lastRowLastColumn="0"/>
             <w:tcW w:w="1875" w:type="dxa"/>
-            <w:shd w:val="clear" w:color="auto" w:fill="CAEDFB"/>
           </w:tcPr>
           <w:p>
             <w:pPr>
@@ -1277,7 +1263,6 @@
         <w:tc>
           <w:tcPr>
             <w:tcW w:w="1665" w:type="dxa"/>
-            <w:shd w:val="clear" w:color="auto" w:fill="CAEDFB"/>
           </w:tcPr>
           <w:p>
             <w:pPr>
@@ -1298,7 +1283,6 @@
         <w:tc>
           <w:tcPr>
             <w:tcW w:w="1590" w:type="dxa"/>
-            <w:shd w:val="clear" w:color="auto" w:fill="CAEDFB"/>
           </w:tcPr>
           <w:p>
             <w:pPr>
@@ -1319,7 +1303,6 @@
         <w:tc>
           <w:tcPr>
             <w:tcW w:w="1410" w:type="dxa"/>
-            <w:shd w:val="clear" w:color="auto" w:fill="CAEDFB"/>
           </w:tcPr>
           <w:p>
             <w:pPr>
@@ -1340,7 +1323,6 @@
         <w:tc>
           <w:tcPr>
             <w:tcW w:w="2835" w:type="dxa"/>
-            <w:shd w:val="clear" w:color="auto" w:fill="CAEDFB"/>
           </w:tcPr>
           <w:p>
             <w:pPr>
@@ -1366,14 +1348,25 @@
             <w:pPr>
               <w:rPr>
                 <w:rFonts w:ascii="Times New Roman" w:eastAsia="Times New Roman" w:hAnsi="Times New Roman" w:cs="Times New Roman"/>
-              </w:rPr>
-            </w:pPr>
-            <w:r>
-              <w:rPr>
-                <w:rFonts w:ascii="Times New Roman" w:eastAsia="Times New Roman" w:hAnsi="Times New Roman" w:cs="Times New Roman"/>
                 <w:b w:val="0"/>
-              </w:rPr>
-              <w:t>Draft/Develop Fuzzing Workflow</w:t>
+                <w:bCs w:val="0"/>
+              </w:rPr>
+            </w:pPr>
+            <w:r>
+              <w:rPr>
+                <w:rFonts w:ascii="Times New Roman" w:eastAsia="Times New Roman" w:hAnsi="Times New Roman" w:cs="Times New Roman"/>
+                <w:b w:val="0"/>
+                <w:bCs w:val="0"/>
+              </w:rPr>
+              <w:t>Write</w:t>
+            </w:r>
+            <w:r>
+              <w:rPr>
+                <w:rFonts w:ascii="Times New Roman" w:eastAsia="Times New Roman" w:hAnsi="Times New Roman" w:cs="Times New Roman"/>
+                <w:b w:val="0"/>
+                <w:bCs w:val="0"/>
+              </w:rPr>
+              <w:t xml:space="preserve"> Attack Tool Selection Report</w:t>
             </w:r>
           </w:p>
         </w:tc>
@@ -1393,7 +1386,7 @@
               <w:rPr>
                 <w:rFonts w:ascii="Times New Roman" w:eastAsia="Times New Roman" w:hAnsi="Times New Roman" w:cs="Times New Roman"/>
               </w:rPr>
-              <w:t>11/11</w:t>
+              <w:t>10/14</w:t>
             </w:r>
           </w:p>
         </w:tc>
@@ -1413,7 +1406,7 @@
               <w:rPr>
                 <w:rFonts w:ascii="Times New Roman" w:eastAsia="Times New Roman" w:hAnsi="Times New Roman" w:cs="Times New Roman"/>
               </w:rPr>
-              <w:t>TBD</w:t>
+              <w:t>10/27</w:t>
             </w:r>
           </w:p>
         </w:tc>
@@ -1433,7 +1426,7 @@
               <w:rPr>
                 <w:rFonts w:ascii="Times New Roman" w:eastAsia="Times New Roman" w:hAnsi="Times New Roman" w:cs="Times New Roman"/>
               </w:rPr>
-              <w:t>Partial</w:t>
+              <w:t>Complete</w:t>
             </w:r>
           </w:p>
         </w:tc>
@@ -1453,12 +1446,141 @@
               <w:rPr>
                 <w:rFonts w:ascii="Times New Roman" w:eastAsia="Times New Roman" w:hAnsi="Times New Roman" w:cs="Times New Roman"/>
               </w:rPr>
+              <w:t>Written attack tool selection report and rationale for use in the design review and final report deliverables.</w:t>
+            </w:r>
+          </w:p>
+        </w:tc>
+      </w:tr>
+      <w:tr>
+        <w:tc>
+          <w:tcPr>
+            <w:cnfStyle w:val="001000000000" w:firstRow="0" w:lastRow="0" w:firstColumn="1" w:lastColumn="0" w:oddVBand="0" w:evenVBand="0" w:oddHBand="0" w:evenHBand="0" w:firstRowFirstColumn="0" w:firstRowLastColumn="0" w:lastRowFirstColumn="0" w:lastRowLastColumn="0"/>
+            <w:tcW w:w="1875" w:type="dxa"/>
+          </w:tcPr>
+          <w:p>
+            <w:pPr>
+              <w:rPr>
+                <w:rFonts w:ascii="Times New Roman" w:eastAsia="Times New Roman" w:hAnsi="Times New Roman" w:cs="Times New Roman"/>
+              </w:rPr>
+            </w:pPr>
+            <w:r>
+              <w:rPr>
+                <w:rFonts w:ascii="Times New Roman" w:eastAsia="Times New Roman" w:hAnsi="Times New Roman" w:cs="Times New Roman"/>
+                <w:b w:val="0"/>
+              </w:rPr>
+              <w:t>Draft/Develop Fuzzing Workflow</w:t>
+            </w:r>
+          </w:p>
+        </w:tc>
+        <w:tc>
+          <w:tcPr>
+            <w:tcW w:w="1665" w:type="dxa"/>
+          </w:tcPr>
+          <w:p>
+            <w:pPr>
+              <w:jc w:val="center"/>
+              <w:cnfStyle w:val="000000000000" w:firstRow="0" w:lastRow="0" w:firstColumn="0" w:lastColumn="0" w:oddVBand="0" w:evenVBand="0" w:oddHBand="0" w:evenHBand="0" w:firstRowFirstColumn="0" w:firstRowLastColumn="0" w:lastRowFirstColumn="0" w:lastRowLastColumn="0"/>
+              <w:rPr>
+                <w:rFonts w:ascii="Times New Roman" w:eastAsia="Times New Roman" w:hAnsi="Times New Roman" w:cs="Times New Roman"/>
+              </w:rPr>
+            </w:pPr>
+            <w:r>
+              <w:rPr>
+                <w:rFonts w:ascii="Times New Roman" w:eastAsia="Times New Roman" w:hAnsi="Times New Roman" w:cs="Times New Roman"/>
+              </w:rPr>
+              <w:t>11/11</w:t>
+            </w:r>
+          </w:p>
+        </w:tc>
+        <w:tc>
+          <w:tcPr>
+            <w:tcW w:w="1590" w:type="dxa"/>
+          </w:tcPr>
+          <w:p>
+            <w:pPr>
+              <w:jc w:val="center"/>
+              <w:cnfStyle w:val="000000000000" w:firstRow="0" w:lastRow="0" w:firstColumn="0" w:lastColumn="0" w:oddVBand="0" w:evenVBand="0" w:oddHBand="0" w:evenHBand="0" w:firstRowFirstColumn="0" w:firstRowLastColumn="0" w:lastRowFirstColumn="0" w:lastRowLastColumn="0"/>
+              <w:rPr>
+                <w:rFonts w:ascii="Times New Roman" w:eastAsia="Times New Roman" w:hAnsi="Times New Roman" w:cs="Times New Roman"/>
+              </w:rPr>
+            </w:pPr>
+            <w:r>
+              <w:rPr>
+                <w:rFonts w:ascii="Times New Roman" w:eastAsia="Times New Roman" w:hAnsi="Times New Roman" w:cs="Times New Roman"/>
+              </w:rPr>
+              <w:t>TBD</w:t>
+            </w:r>
+          </w:p>
+        </w:tc>
+        <w:tc>
+          <w:tcPr>
+            <w:tcW w:w="1410" w:type="dxa"/>
+          </w:tcPr>
+          <w:p>
+            <w:pPr>
+              <w:jc w:val="center"/>
+              <w:cnfStyle w:val="000000000000" w:firstRow="0" w:lastRow="0" w:firstColumn="0" w:lastColumn="0" w:oddVBand="0" w:evenVBand="0" w:oddHBand="0" w:evenHBand="0" w:firstRowFirstColumn="0" w:firstRowLastColumn="0" w:lastRowFirstColumn="0" w:lastRowLastColumn="0"/>
+              <w:rPr>
+                <w:rFonts w:ascii="Times New Roman" w:eastAsia="Times New Roman" w:hAnsi="Times New Roman" w:cs="Times New Roman"/>
+              </w:rPr>
+            </w:pPr>
+            <w:r>
+              <w:rPr>
+                <w:rFonts w:ascii="Times New Roman" w:eastAsia="Times New Roman" w:hAnsi="Times New Roman" w:cs="Times New Roman"/>
+              </w:rPr>
+              <w:t>Incomplete</w:t>
+            </w:r>
+          </w:p>
+        </w:tc>
+        <w:tc>
+          <w:tcPr>
+            <w:tcW w:w="2835" w:type="dxa"/>
+          </w:tcPr>
+          <w:p>
+            <w:pPr>
+              <w:jc w:val="center"/>
+              <w:cnfStyle w:val="000000000000" w:firstRow="0" w:lastRow="0" w:firstColumn="0" w:lastColumn="0" w:oddVBand="0" w:evenVBand="0" w:oddHBand="0" w:evenHBand="0" w:firstRowFirstColumn="0" w:firstRowLastColumn="0" w:lastRowFirstColumn="0" w:lastRowLastColumn="0"/>
+              <w:rPr>
+                <w:rFonts w:ascii="Times New Roman" w:eastAsia="Times New Roman" w:hAnsi="Times New Roman" w:cs="Times New Roman"/>
+              </w:rPr>
+            </w:pPr>
+            <w:r>
+              <w:rPr>
+                <w:rFonts w:ascii="Times New Roman" w:eastAsia="Times New Roman" w:hAnsi="Times New Roman" w:cs="Times New Roman"/>
+              </w:rPr>
               <w:t>We have started working on the outline for the fuzzing workflow, including collection of testing results and viability of the different fuzzing tools. Effort on this milestone will continue through the next period.</w:t>
             </w:r>
           </w:p>
         </w:tc>
       </w:tr>
     </w:tbl>
+    <w:p>
+      <w:pPr>
+        <w:rPr>
+          <w:rFonts w:ascii="Times New Roman" w:eastAsia="Times New Roman" w:hAnsi="Times New Roman" w:cs="Times New Roman"/>
+          <w:sz w:val="32"/>
+          <w:szCs w:val="32"/>
+        </w:rPr>
+      </w:pPr>
+    </w:p>
+    <w:p>
+      <w:pPr>
+        <w:rPr>
+          <w:rFonts w:ascii="Times New Roman" w:eastAsia="Times New Roman" w:hAnsi="Times New Roman" w:cs="Times New Roman"/>
+          <w:sz w:val="32"/>
+          <w:szCs w:val="32"/>
+        </w:rPr>
+      </w:pPr>
+    </w:p>
+    <w:p>
+      <w:pPr>
+        <w:rPr>
+          <w:rFonts w:ascii="Times New Roman" w:eastAsia="Times New Roman" w:hAnsi="Times New Roman" w:cs="Times New Roman"/>
+          <w:sz w:val="32"/>
+          <w:szCs w:val="32"/>
+        </w:rPr>
+      </w:pPr>
+    </w:p>
     <w:p>
       <w:pPr>
         <w:rPr>
@@ -1485,6 +1607,7 @@
           <w:sz w:val="32"/>
           <w:szCs w:val="32"/>
         </w:rPr>
+        <w:lastRenderedPageBreak/>
         <w:t>Milestones for Next Period</w:t>
       </w:r>
     </w:p>
@@ -1773,14 +1896,7 @@
               <w:rPr>
                 <w:rFonts w:ascii="Times New Roman" w:eastAsia="Times New Roman" w:hAnsi="Times New Roman" w:cs="Times New Roman"/>
               </w:rPr>
-              <w:t xml:space="preserve">We’ll write up the draft for the design review report deliverable. We’ve already started during the </w:t>
-            </w:r>
-            <w:r>
-              <w:rPr>
-                <w:rFonts w:ascii="Times New Roman" w:eastAsia="Times New Roman" w:hAnsi="Times New Roman" w:cs="Times New Roman"/>
-              </w:rPr>
-              <w:lastRenderedPageBreak/>
-              <w:t xml:space="preserve">previous reporting </w:t>
+              <w:t xml:space="preserve">We’ll write up the draft for the design review report deliverable. We’ve already started during the previous reporting </w:t>
             </w:r>
             <w:proofErr w:type="gramStart"/>
             <w:r>
@@ -1820,7 +1936,6 @@
                 <w:rFonts w:ascii="Times New Roman" w:eastAsia="Times New Roman" w:hAnsi="Times New Roman" w:cs="Times New Roman"/>
                 <w:b w:val="0"/>
               </w:rPr>
-              <w:lastRenderedPageBreak/>
               <w:t>Apply fuzzing workflow to Masscan and Medusa</w:t>
             </w:r>
           </w:p>
@@ -2400,6 +2515,7 @@
                 <w:rFonts w:ascii="Times New Roman" w:eastAsia="Times New Roman" w:hAnsi="Times New Roman" w:cs="Times New Roman"/>
                 <w:b w:val="0"/>
               </w:rPr>
+              <w:lastRenderedPageBreak/>
               <w:t>William Lochte</w:t>
             </w:r>
           </w:p>
@@ -2425,36 +2541,6 @@
         </w:tc>
       </w:tr>
     </w:tbl>
-    <w:p>
-      <w:pPr>
-        <w:rPr>
-          <w:rFonts w:ascii="Times New Roman" w:eastAsia="Times New Roman" w:hAnsi="Times New Roman" w:cs="Times New Roman"/>
-          <w:b/>
-          <w:sz w:val="32"/>
-          <w:szCs w:val="32"/>
-        </w:rPr>
-      </w:pPr>
-    </w:p>
-    <w:p>
-      <w:pPr>
-        <w:rPr>
-          <w:rFonts w:ascii="Times New Roman" w:eastAsia="Times New Roman" w:hAnsi="Times New Roman" w:cs="Times New Roman"/>
-          <w:b/>
-          <w:sz w:val="32"/>
-          <w:szCs w:val="32"/>
-        </w:rPr>
-      </w:pPr>
-    </w:p>
-    <w:p>
-      <w:pPr>
-        <w:rPr>
-          <w:rFonts w:ascii="Times New Roman" w:eastAsia="Times New Roman" w:hAnsi="Times New Roman" w:cs="Times New Roman"/>
-          <w:b/>
-          <w:sz w:val="32"/>
-          <w:szCs w:val="32"/>
-        </w:rPr>
-      </w:pPr>
-    </w:p>
     <w:p>
       <w:pPr>
         <w:rPr>
@@ -2601,9 +2687,9 @@
           <w:noProof/>
         </w:rPr>
         <w:drawing>
-          <wp:inline distT="114300" distB="114300" distL="114300" distR="114300" wp14:anchorId="3C6DFEA4" wp14:editId="62CEA93A">
-            <wp:extent cx="5262563" cy="3668613"/>
-            <wp:effectExtent l="0" t="0" r="0" b="0"/>
+          <wp:inline distT="114300" distB="114300" distL="114300" distR="114300" wp14:anchorId="3C6DFEA4" wp14:editId="20830F5F">
+            <wp:extent cx="4697676" cy="3085558"/>
+            <wp:effectExtent l="0" t="0" r="8255" b="635"/>
             <wp:docPr id="1877937110" name="image1.png"/>
             <wp:cNvGraphicFramePr/>
             <a:graphic xmlns:a="http://schemas.openxmlformats.org/drawingml/2006/main">
@@ -2623,7 +2709,7 @@
                   <pic:spPr>
                     <a:xfrm>
                       <a:off x="0" y="0"/>
-                      <a:ext cx="5262563" cy="3668613"/>
+                      <a:ext cx="4705430" cy="3090651"/>
                     </a:xfrm>
                     <a:prstGeom prst="rect">
                       <a:avLst/>

</xml_diff>